<commit_message>
lab01, extended funcionability retrospective needed
</commit_message>
<xml_diff>
--- a/Laboratorios/lab01/lab01.docx
+++ b/Laboratorios/lab01/lab01.docx
@@ -3590,7 +3590,6 @@
           <w:bCs/>
         </w:rPr>
       </w:pPr>
-      <w:proofErr w:type="spellStart"/>
       <w:r>
         <w:rPr>
           <w:rFonts w:eastAsiaTheme="minorEastAsia"/>
@@ -3598,7 +3597,6 @@
         </w:rPr>
         <w:t>isWinningState</w:t>
       </w:r>
-      <w:proofErr w:type="spellEnd"/>
     </w:p>
     <w:p>
       <w:pPr>
@@ -3612,7 +3610,6 @@
           <w:bCs/>
         </w:rPr>
       </w:pPr>
-      <w:proofErr w:type="spellStart"/>
       <w:r>
         <w:rPr>
           <w:rFonts w:eastAsiaTheme="minorEastAsia"/>
@@ -3620,7 +3617,6 @@
         </w:rPr>
         <w:t>percentajeOfWinning</w:t>
       </w:r>
-      <w:proofErr w:type="spellEnd"/>
     </w:p>
     <w:p>
       <w:pPr>
@@ -3664,7 +3660,6 @@
           <w:bCs/>
         </w:rPr>
       </w:pPr>
-      <w:proofErr w:type="spellStart"/>
       <w:r>
         <w:rPr>
           <w:rFonts w:eastAsiaTheme="minorEastAsia"/>
@@ -3672,7 +3667,6 @@
         </w:rPr>
         <w:t>Pull</w:t>
       </w:r>
-      <w:proofErr w:type="spellEnd"/>
     </w:p>
     <w:p>
       <w:pPr>
@@ -3686,21 +3680,12 @@
           <w:bCs/>
         </w:rPr>
       </w:pPr>
-      <w:proofErr w:type="spellStart"/>
-      <w:r>
-        <w:rPr>
-          <w:rFonts w:eastAsiaTheme="minorEastAsia"/>
-          <w:bCs/>
-        </w:rPr>
-        <w:t>Pull</w:t>
-      </w:r>
-      <w:proofErr w:type="spellEnd"/>
-      <w:r>
-        <w:rPr>
-          <w:rFonts w:eastAsiaTheme="minorEastAsia"/>
-          <w:bCs/>
-        </w:rPr>
-        <w:t>(times)</w:t>
+      <w:r>
+        <w:rPr>
+          <w:rFonts w:eastAsiaTheme="minorEastAsia"/>
+          <w:bCs/>
+        </w:rPr>
+        <w:t>Pull(times)</w:t>
       </w:r>
     </w:p>
     <w:p>
@@ -3715,7 +3700,6 @@
           <w:bCs/>
         </w:rPr>
       </w:pPr>
-      <w:proofErr w:type="spellStart"/>
       <w:r>
         <w:rPr>
           <w:rFonts w:eastAsiaTheme="minorEastAsia"/>
@@ -3723,7 +3707,6 @@
         </w:rPr>
         <w:t>Reset</w:t>
       </w:r>
-      <w:proofErr w:type="spellEnd"/>
     </w:p>
     <w:p>
       <w:pPr>
@@ -3737,7 +3720,6 @@
           <w:bCs/>
         </w:rPr>
       </w:pPr>
-      <w:proofErr w:type="spellStart"/>
       <w:r>
         <w:rPr>
           <w:rFonts w:eastAsiaTheme="minorEastAsia"/>
@@ -3745,7 +3727,6 @@
         </w:rPr>
         <w:t>makeInvisible</w:t>
       </w:r>
-      <w:proofErr w:type="spellEnd"/>
     </w:p>
     <w:p>
       <w:pPr>
@@ -3759,7 +3740,6 @@
           <w:bCs/>
         </w:rPr>
       </w:pPr>
-      <w:proofErr w:type="spellStart"/>
       <w:r>
         <w:rPr>
           <w:rFonts w:eastAsiaTheme="minorEastAsia"/>
@@ -3767,7 +3747,6 @@
         </w:rPr>
         <w:t>makeVisible</w:t>
       </w:r>
-      <w:proofErr w:type="spellEnd"/>
     </w:p>
     <w:p>
       <w:pPr>
@@ -3781,7 +3760,6 @@
           <w:bCs/>
         </w:rPr>
       </w:pPr>
-      <w:proofErr w:type="spellStart"/>
       <w:r>
         <w:rPr>
           <w:rFonts w:eastAsiaTheme="minorEastAsia"/>
@@ -3789,7 +3767,6 @@
         </w:rPr>
         <w:t>move</w:t>
       </w:r>
-      <w:proofErr w:type="spellEnd"/>
     </w:p>
     <w:p>
       <w:pPr>
@@ -3825,23 +3802,7 @@
       </w:pPr>
       <w:r>
         <w:lastRenderedPageBreak/>
-        <w:t xml:space="preserve">Desarrollen la clase SlotMachine considerando los </w:t>
-      </w:r>
-      <w:proofErr w:type="spellStart"/>
-      <w:r>
-        <w:t>miniciclos</w:t>
-      </w:r>
-      <w:proofErr w:type="spellEnd"/>
-      <w:r>
-        <w:t xml:space="preserve">. Al final de cada </w:t>
-      </w:r>
-      <w:proofErr w:type="spellStart"/>
-      <w:r>
-        <w:t>miniciclo</w:t>
-      </w:r>
-      <w:proofErr w:type="spellEnd"/>
-      <w:r>
-        <w:t xml:space="preserve"> realicen una prueba. Capturen las pantallas relevantes.</w:t>
+        <w:t>Desarrollen la clase SlotMachine considerando los miniciclos. Al final de cada miniciclo realicen una prueba. Capturen las pantallas relevantes.</w:t>
       </w:r>
     </w:p>
     <w:p>
@@ -3866,21 +3827,12 @@
           <w:bCs/>
         </w:rPr>
       </w:pPr>
-      <w:proofErr w:type="spellStart"/>
-      <w:r>
-        <w:rPr>
-          <w:rFonts w:eastAsiaTheme="minorEastAsia"/>
-          <w:bCs/>
-        </w:rPr>
-        <w:t>miniCiclo</w:t>
-      </w:r>
-      <w:proofErr w:type="spellEnd"/>
-      <w:r>
-        <w:rPr>
-          <w:rFonts w:eastAsiaTheme="minorEastAsia"/>
-          <w:bCs/>
-        </w:rPr>
-        <w:t xml:space="preserve"> 1:</w:t>
+      <w:r>
+        <w:rPr>
+          <w:rFonts w:eastAsiaTheme="minorEastAsia"/>
+          <w:bCs/>
+        </w:rPr>
+        <w:t>miniCiclo 1:</w:t>
       </w:r>
     </w:p>
     <w:p>
@@ -4054,21 +4006,12 @@
           <w:bCs/>
         </w:rPr>
       </w:pPr>
-      <w:proofErr w:type="spellStart"/>
-      <w:r>
-        <w:rPr>
-          <w:rFonts w:eastAsiaTheme="minorEastAsia"/>
-          <w:bCs/>
-        </w:rPr>
-        <w:t>miniCiclo</w:t>
-      </w:r>
-      <w:proofErr w:type="spellEnd"/>
-      <w:r>
-        <w:rPr>
-          <w:rFonts w:eastAsiaTheme="minorEastAsia"/>
-          <w:bCs/>
-        </w:rPr>
-        <w:t xml:space="preserve"> 2:</w:t>
+      <w:r>
+        <w:rPr>
+          <w:rFonts w:eastAsiaTheme="minorEastAsia"/>
+          <w:bCs/>
+        </w:rPr>
+        <w:t>miniCiclo 2:</w:t>
       </w:r>
     </w:p>
     <w:p>
@@ -4162,22 +4105,13 @@
           <w:bCs/>
         </w:rPr>
       </w:pPr>
-      <w:proofErr w:type="spellStart"/>
       <w:r>
         <w:rPr>
           <w:rFonts w:eastAsiaTheme="minorEastAsia"/>
           <w:bCs/>
         </w:rPr>
         <w:lastRenderedPageBreak/>
-        <w:t>miniCiclo</w:t>
-      </w:r>
-      <w:proofErr w:type="spellEnd"/>
-      <w:r>
-        <w:rPr>
-          <w:rFonts w:eastAsiaTheme="minorEastAsia"/>
-          <w:bCs/>
-        </w:rPr>
-        <w:t xml:space="preserve"> 3:</w:t>
+        <w:t>miniCiclo 3:</w:t>
       </w:r>
     </w:p>
     <w:p>
@@ -4470,13 +4404,7 @@
         </w:rPr>
       </w:pPr>
       <w:r>
-        <w:t>¿</w:t>
-      </w:r>
-      <w:r>
-        <w:t>Cuál</w:t>
-      </w:r>
-      <w:r>
-        <w:t xml:space="preserve"> es el porcentaje de estados ganadores después de hacer 1, 10, 100 y 1000 jugadas? Presente un análisis de los datos considerando la respuesta dada en 2.</w:t>
+        <w:t>¿Cuál es el porcentaje de estados ganadores después de hacer 1, 10, 100 y 1000 jugadas? Presente un análisis de los datos considerando la respuesta dada en 2.</w:t>
       </w:r>
     </w:p>
     <w:p>
@@ -4501,6 +4429,1436 @@
           <w:bCs/>
         </w:rPr>
       </w:pPr>
+      <w:r>
+        <w:rPr>
+          <w:rFonts w:eastAsiaTheme="minorEastAsia"/>
+          <w:bCs/>
+        </w:rPr>
+        <w:t xml:space="preserve"> </w:t>
+      </w:r>
+    </w:p>
+    <w:p>
+      <w:pPr>
+        <w:pStyle w:val="Prrafodelista"/>
+        <w:ind w:left="2160"/>
+        <w:rPr>
+          <w:rFonts w:eastAsiaTheme="minorEastAsia"/>
+          <w:bCs/>
+        </w:rPr>
+      </w:pPr>
+    </w:p>
+    <w:p>
+      <w:pPr>
+        <w:pStyle w:val="Prrafodelista"/>
+        <w:numPr>
+          <w:ilvl w:val="0"/>
+          <w:numId w:val="2"/>
+        </w:numPr>
+        <w:rPr>
+          <w:rFonts w:eastAsiaTheme="minorEastAsia"/>
+          <w:bCs/>
+        </w:rPr>
+      </w:pPr>
+      <w:r>
+        <w:rPr>
+          <w:rFonts w:eastAsiaTheme="minorEastAsia"/>
+          <w:b/>
+        </w:rPr>
+        <w:t>DEFINIENDO Y CREANDO UNA NUEVA CLASE. SquareLotMachine</w:t>
+      </w:r>
+    </w:p>
+    <w:p>
+      <w:pPr>
+        <w:pStyle w:val="Prrafodelista"/>
+        <w:rPr>
+          <w:rFonts w:eastAsiaTheme="minorEastAsia"/>
+          <w:bCs/>
+        </w:rPr>
+      </w:pPr>
+    </w:p>
+    <w:p>
+      <w:pPr>
+        <w:pStyle w:val="Prrafodelista"/>
+        <w:numPr>
+          <w:ilvl w:val="1"/>
+          <w:numId w:val="2"/>
+        </w:numPr>
+        <w:rPr>
+          <w:rFonts w:eastAsiaTheme="minorEastAsia"/>
+          <w:bCs/>
+        </w:rPr>
+      </w:pPr>
+      <w:r>
+        <w:t>Diseñen la clase SquareSlotMachine, es decir, definan los métodos que debe ofrecer.</w:t>
+      </w:r>
+    </w:p>
+    <w:p>
+      <w:pPr>
+        <w:pStyle w:val="Prrafodelista"/>
+        <w:ind w:left="1440"/>
+      </w:pPr>
+    </w:p>
+    <w:p>
+      <w:pPr>
+        <w:pStyle w:val="Prrafodelista"/>
+        <w:ind w:left="1440"/>
+        <w:jc w:val="center"/>
+        <w:rPr>
+          <w:rFonts w:eastAsiaTheme="minorEastAsia"/>
+          <w:bCs/>
+        </w:rPr>
+      </w:pPr>
+      <w:r>
+        <w:rPr>
+          <w:noProof/>
+        </w:rPr>
+        <w:drawing>
+          <wp:inline distT="0" distB="0" distL="0" distR="0" wp14:anchorId="7A8C39E8" wp14:editId="71C5A2E7">
+            <wp:extent cx="2162175" cy="2044665"/>
+            <wp:effectExtent l="0" t="0" r="0" b="0"/>
+            <wp:docPr id="43" name="Imagen 43"/>
+            <wp:cNvGraphicFramePr>
+              <a:graphicFrameLocks xmlns:a="http://schemas.openxmlformats.org/drawingml/2006/main" noChangeAspect="1"/>
+            </wp:cNvGraphicFramePr>
+            <a:graphic xmlns:a="http://schemas.openxmlformats.org/drawingml/2006/main">
+              <a:graphicData uri="http://schemas.openxmlformats.org/drawingml/2006/picture">
+                <pic:pic xmlns:pic="http://schemas.openxmlformats.org/drawingml/2006/picture">
+                  <pic:nvPicPr>
+                    <pic:cNvPr id="1" name=""/>
+                    <pic:cNvPicPr/>
+                  </pic:nvPicPr>
+                  <pic:blipFill>
+                    <a:blip r:embed="rId43"/>
+                    <a:stretch>
+                      <a:fillRect/>
+                    </a:stretch>
+                  </pic:blipFill>
+                  <pic:spPr>
+                    <a:xfrm>
+                      <a:off x="0" y="0"/>
+                      <a:ext cx="2181573" cy="2063008"/>
+                    </a:xfrm>
+                    <a:prstGeom prst="rect">
+                      <a:avLst/>
+                    </a:prstGeom>
+                  </pic:spPr>
+                </pic:pic>
+              </a:graphicData>
+            </a:graphic>
+          </wp:inline>
+        </w:drawing>
+      </w:r>
+    </w:p>
+    <w:p>
+      <w:pPr>
+        <w:pStyle w:val="Prrafodelista"/>
+        <w:ind w:left="1440"/>
+        <w:jc w:val="center"/>
+        <w:rPr>
+          <w:rFonts w:eastAsiaTheme="minorEastAsia"/>
+          <w:bCs/>
+        </w:rPr>
+      </w:pPr>
+    </w:p>
+    <w:p>
+      <w:pPr>
+        <w:pStyle w:val="Prrafodelista"/>
+        <w:numPr>
+          <w:ilvl w:val="1"/>
+          <w:numId w:val="2"/>
+        </w:numPr>
+        <w:rPr>
+          <w:rFonts w:eastAsiaTheme="minorEastAsia"/>
+          <w:bCs/>
+        </w:rPr>
+      </w:pPr>
+      <w:r>
+        <w:t>Planifiquen la constru</w:t>
+      </w:r>
+      <w:r>
+        <w:t>c</w:t>
+      </w:r>
+      <w:r>
+        <w:t>ción considerando algunos miniciclos.</w:t>
+      </w:r>
+    </w:p>
+    <w:p>
+      <w:pPr>
+        <w:pStyle w:val="Prrafodelista"/>
+        <w:ind w:left="1440"/>
+        <w:rPr>
+          <w:rFonts w:eastAsiaTheme="minorEastAsia"/>
+          <w:bCs/>
+        </w:rPr>
+      </w:pPr>
+    </w:p>
+    <w:p>
+      <w:pPr>
+        <w:pStyle w:val="Prrafodelista"/>
+        <w:numPr>
+          <w:ilvl w:val="2"/>
+          <w:numId w:val="2"/>
+        </w:numPr>
+        <w:rPr>
+          <w:rFonts w:eastAsiaTheme="minorEastAsia"/>
+          <w:bCs/>
+        </w:rPr>
+      </w:pPr>
+      <w:r>
+        <w:rPr>
+          <w:rFonts w:eastAsiaTheme="minorEastAsia"/>
+          <w:bCs/>
+        </w:rPr>
+        <w:lastRenderedPageBreak/>
+        <w:t>Miniciclo 1:</w:t>
+      </w:r>
+    </w:p>
+    <w:p>
+      <w:pPr>
+        <w:pStyle w:val="Prrafodelista"/>
+        <w:numPr>
+          <w:ilvl w:val="3"/>
+          <w:numId w:val="2"/>
+        </w:numPr>
+        <w:rPr>
+          <w:rFonts w:eastAsiaTheme="minorEastAsia"/>
+          <w:bCs/>
+        </w:rPr>
+      </w:pPr>
+      <w:r>
+        <w:rPr>
+          <w:rFonts w:eastAsiaTheme="minorEastAsia"/>
+          <w:bCs/>
+        </w:rPr>
+        <w:t>Crear</w:t>
+      </w:r>
+    </w:p>
+    <w:p>
+      <w:pPr>
+        <w:pStyle w:val="Prrafodelista"/>
+        <w:numPr>
+          <w:ilvl w:val="3"/>
+          <w:numId w:val="2"/>
+        </w:numPr>
+        <w:rPr>
+          <w:rFonts w:eastAsiaTheme="minorEastAsia"/>
+          <w:bCs/>
+        </w:rPr>
+      </w:pPr>
+      <w:r>
+        <w:rPr>
+          <w:rFonts w:eastAsiaTheme="minorEastAsia"/>
+          <w:bCs/>
+        </w:rPr>
+        <w:t>makePretty()</w:t>
+      </w:r>
+    </w:p>
+    <w:p>
+      <w:pPr>
+        <w:pStyle w:val="Prrafodelista"/>
+        <w:numPr>
+          <w:ilvl w:val="3"/>
+          <w:numId w:val="2"/>
+        </w:numPr>
+        <w:rPr>
+          <w:rFonts w:eastAsiaTheme="minorEastAsia"/>
+          <w:bCs/>
+        </w:rPr>
+      </w:pPr>
+      <w:r>
+        <w:rPr>
+          <w:rFonts w:eastAsiaTheme="minorEastAsia"/>
+          <w:bCs/>
+        </w:rPr>
+        <w:t>Pull()</w:t>
+      </w:r>
+    </w:p>
+    <w:p>
+      <w:pPr>
+        <w:pStyle w:val="Prrafodelista"/>
+        <w:numPr>
+          <w:ilvl w:val="3"/>
+          <w:numId w:val="2"/>
+        </w:numPr>
+        <w:rPr>
+          <w:rFonts w:eastAsiaTheme="minorEastAsia"/>
+          <w:bCs/>
+        </w:rPr>
+      </w:pPr>
+      <w:r>
+        <w:rPr>
+          <w:rFonts w:eastAsiaTheme="minorEastAsia"/>
+          <w:bCs/>
+        </w:rPr>
+        <w:t>Pull(row)</w:t>
+      </w:r>
+    </w:p>
+    <w:p>
+      <w:pPr>
+        <w:pStyle w:val="Prrafodelista"/>
+        <w:ind w:left="2880"/>
+        <w:rPr>
+          <w:rFonts w:eastAsiaTheme="minorEastAsia"/>
+          <w:bCs/>
+        </w:rPr>
+      </w:pPr>
+    </w:p>
+    <w:p>
+      <w:pPr>
+        <w:pStyle w:val="Prrafodelista"/>
+        <w:numPr>
+          <w:ilvl w:val="2"/>
+          <w:numId w:val="2"/>
+        </w:numPr>
+        <w:rPr>
+          <w:rFonts w:eastAsiaTheme="minorEastAsia"/>
+          <w:bCs/>
+        </w:rPr>
+      </w:pPr>
+      <w:r>
+        <w:rPr>
+          <w:rFonts w:eastAsiaTheme="minorEastAsia"/>
+          <w:bCs/>
+        </w:rPr>
+        <w:t>MiniCiclo 2:</w:t>
+      </w:r>
+    </w:p>
+    <w:p>
+      <w:pPr>
+        <w:pStyle w:val="Prrafodelista"/>
+        <w:numPr>
+          <w:ilvl w:val="3"/>
+          <w:numId w:val="2"/>
+        </w:numPr>
+        <w:rPr>
+          <w:rFonts w:eastAsiaTheme="minorEastAsia"/>
+          <w:bCs/>
+        </w:rPr>
+      </w:pPr>
+      <w:r>
+        <w:rPr>
+          <w:rFonts w:eastAsiaTheme="minorEastAsia"/>
+          <w:bCs/>
+        </w:rPr>
+        <w:t>isWinningState()</w:t>
+      </w:r>
+    </w:p>
+    <w:p>
+      <w:pPr>
+        <w:pStyle w:val="Prrafodelista"/>
+        <w:numPr>
+          <w:ilvl w:val="3"/>
+          <w:numId w:val="2"/>
+        </w:numPr>
+        <w:rPr>
+          <w:rFonts w:eastAsiaTheme="minorEastAsia"/>
+          <w:bCs/>
+        </w:rPr>
+      </w:pPr>
+      <w:r>
+        <w:rPr>
+          <w:rFonts w:eastAsiaTheme="minorEastAsia"/>
+          <w:bCs/>
+        </w:rPr>
+        <w:t>checkRows()</w:t>
+      </w:r>
+    </w:p>
+    <w:p>
+      <w:pPr>
+        <w:pStyle w:val="Prrafodelista"/>
+        <w:numPr>
+          <w:ilvl w:val="3"/>
+          <w:numId w:val="2"/>
+        </w:numPr>
+        <w:rPr>
+          <w:rFonts w:eastAsiaTheme="minorEastAsia"/>
+          <w:bCs/>
+        </w:rPr>
+      </w:pPr>
+      <w:r>
+        <w:rPr>
+          <w:rFonts w:eastAsiaTheme="minorEastAsia"/>
+          <w:bCs/>
+        </w:rPr>
+        <w:t>checkCols()</w:t>
+      </w:r>
+    </w:p>
+    <w:p>
+      <w:pPr>
+        <w:pStyle w:val="Prrafodelista"/>
+        <w:numPr>
+          <w:ilvl w:val="3"/>
+          <w:numId w:val="2"/>
+        </w:numPr>
+        <w:rPr>
+          <w:rFonts w:eastAsiaTheme="minorEastAsia"/>
+          <w:bCs/>
+        </w:rPr>
+      </w:pPr>
+      <w:r>
+        <w:rPr>
+          <w:rFonts w:eastAsiaTheme="minorEastAsia"/>
+          <w:bCs/>
+        </w:rPr>
+        <w:t>checkDiags()</w:t>
+      </w:r>
+    </w:p>
+    <w:p>
+      <w:pPr>
+        <w:pStyle w:val="Prrafodelista"/>
+        <w:numPr>
+          <w:ilvl w:val="3"/>
+          <w:numId w:val="2"/>
+        </w:numPr>
+        <w:rPr>
+          <w:rFonts w:eastAsiaTheme="minorEastAsia"/>
+          <w:bCs/>
+        </w:rPr>
+      </w:pPr>
+      <w:r>
+        <w:rPr>
+          <w:rFonts w:eastAsiaTheme="minorEastAsia"/>
+          <w:bCs/>
+        </w:rPr>
+        <w:t>reset()</w:t>
+      </w:r>
+    </w:p>
+    <w:p>
+      <w:pPr>
+        <w:pStyle w:val="Prrafodelista"/>
+        <w:ind w:left="2880"/>
+        <w:rPr>
+          <w:rFonts w:eastAsiaTheme="minorEastAsia"/>
+          <w:bCs/>
+        </w:rPr>
+      </w:pPr>
+    </w:p>
+    <w:p>
+      <w:pPr>
+        <w:pStyle w:val="Prrafodelista"/>
+        <w:numPr>
+          <w:ilvl w:val="2"/>
+          <w:numId w:val="2"/>
+        </w:numPr>
+        <w:rPr>
+          <w:rFonts w:eastAsiaTheme="minorEastAsia"/>
+          <w:bCs/>
+        </w:rPr>
+      </w:pPr>
+      <w:r>
+        <w:rPr>
+          <w:rFonts w:eastAsiaTheme="minorEastAsia"/>
+          <w:bCs/>
+        </w:rPr>
+        <w:t>Miniciclo 3:</w:t>
+      </w:r>
+    </w:p>
+    <w:p>
+      <w:pPr>
+        <w:pStyle w:val="Prrafodelista"/>
+        <w:numPr>
+          <w:ilvl w:val="3"/>
+          <w:numId w:val="2"/>
+        </w:numPr>
+        <w:rPr>
+          <w:rFonts w:eastAsiaTheme="minorEastAsia"/>
+          <w:bCs/>
+        </w:rPr>
+      </w:pPr>
+      <w:r>
+        <w:rPr>
+          <w:rFonts w:eastAsiaTheme="minorEastAsia"/>
+          <w:bCs/>
+        </w:rPr>
+        <w:t>percentageOfWinning()</w:t>
+      </w:r>
+    </w:p>
+    <w:p>
+      <w:pPr>
+        <w:pStyle w:val="Prrafodelista"/>
+        <w:numPr>
+          <w:ilvl w:val="3"/>
+          <w:numId w:val="2"/>
+        </w:numPr>
+        <w:rPr>
+          <w:rFonts w:eastAsiaTheme="minorEastAsia"/>
+          <w:bCs/>
+        </w:rPr>
+      </w:pPr>
+      <w:r>
+        <w:rPr>
+          <w:rFonts w:eastAsiaTheme="minorEastAsia"/>
+          <w:bCs/>
+        </w:rPr>
+        <w:t>Mensajes de error</w:t>
+      </w:r>
+    </w:p>
+    <w:p>
+      <w:pPr>
+        <w:pStyle w:val="Prrafodelista"/>
+        <w:ind w:left="2880"/>
+        <w:rPr>
+          <w:rFonts w:eastAsiaTheme="minorEastAsia"/>
+          <w:bCs/>
+        </w:rPr>
+      </w:pPr>
+    </w:p>
+    <w:p>
+      <w:pPr>
+        <w:pStyle w:val="Prrafodelista"/>
+        <w:numPr>
+          <w:ilvl w:val="1"/>
+          <w:numId w:val="2"/>
+        </w:numPr>
+        <w:rPr>
+          <w:rFonts w:eastAsiaTheme="minorEastAsia"/>
+          <w:bCs/>
+        </w:rPr>
+      </w:pPr>
+      <w:r>
+        <w:t>Implementen la clase. Al final de cada miniciclo realicen una prueba de aceptación. Capturen las pantallas relevantes.</w:t>
+      </w:r>
+      <w:r>
+        <w:t>}</w:t>
+      </w:r>
+    </w:p>
+    <w:p>
+      <w:pPr>
+        <w:pStyle w:val="Prrafodelista"/>
+        <w:ind w:left="1440"/>
+        <w:rPr>
+          <w:rFonts w:eastAsiaTheme="minorEastAsia"/>
+          <w:bCs/>
+        </w:rPr>
+      </w:pPr>
+    </w:p>
+    <w:p>
+      <w:pPr>
+        <w:pStyle w:val="Prrafodelista"/>
+        <w:numPr>
+          <w:ilvl w:val="2"/>
+          <w:numId w:val="2"/>
+        </w:numPr>
+        <w:rPr>
+          <w:rFonts w:eastAsiaTheme="minorEastAsia"/>
+          <w:bCs/>
+        </w:rPr>
+      </w:pPr>
+      <w:r>
+        <w:rPr>
+          <w:rFonts w:eastAsiaTheme="minorEastAsia"/>
+          <w:bCs/>
+        </w:rPr>
+        <w:t>Miniciclo 1:</w:t>
+      </w:r>
+    </w:p>
+    <w:p>
+      <w:pPr>
+        <w:pStyle w:val="Prrafodelista"/>
+        <w:ind w:left="2160"/>
+        <w:rPr>
+          <w:rFonts w:eastAsiaTheme="minorEastAsia"/>
+          <w:bCs/>
+        </w:rPr>
+      </w:pPr>
+    </w:p>
+    <w:p>
+      <w:pPr>
+        <w:pStyle w:val="Prrafodelista"/>
+        <w:ind w:left="2160"/>
+        <w:jc w:val="center"/>
+        <w:rPr>
+          <w:rFonts w:eastAsiaTheme="minorEastAsia"/>
+          <w:bCs/>
+        </w:rPr>
+      </w:pPr>
+      <w:r>
+        <w:rPr>
+          <w:noProof/>
+        </w:rPr>
+        <w:drawing>
+          <wp:inline distT="0" distB="0" distL="0" distR="0" wp14:anchorId="29E54438" wp14:editId="20DC6261">
+            <wp:extent cx="1644385" cy="1800225"/>
+            <wp:effectExtent l="0" t="0" r="0" b="0"/>
+            <wp:docPr id="41" name="Imagen 41"/>
+            <wp:cNvGraphicFramePr>
+              <a:graphicFrameLocks xmlns:a="http://schemas.openxmlformats.org/drawingml/2006/main" noChangeAspect="1"/>
+            </wp:cNvGraphicFramePr>
+            <a:graphic xmlns:a="http://schemas.openxmlformats.org/drawingml/2006/main">
+              <a:graphicData uri="http://schemas.openxmlformats.org/drawingml/2006/picture">
+                <pic:pic xmlns:pic="http://schemas.openxmlformats.org/drawingml/2006/picture">
+                  <pic:nvPicPr>
+                    <pic:cNvPr id="1" name=""/>
+                    <pic:cNvPicPr/>
+                  </pic:nvPicPr>
+                  <pic:blipFill>
+                    <a:blip r:embed="rId44"/>
+                    <a:stretch>
+                      <a:fillRect/>
+                    </a:stretch>
+                  </pic:blipFill>
+                  <pic:spPr>
+                    <a:xfrm>
+                      <a:off x="0" y="0"/>
+                      <a:ext cx="1657550" cy="1814638"/>
+                    </a:xfrm>
+                    <a:prstGeom prst="rect">
+                      <a:avLst/>
+                    </a:prstGeom>
+                  </pic:spPr>
+                </pic:pic>
+              </a:graphicData>
+            </a:graphic>
+          </wp:inline>
+        </w:drawing>
+      </w:r>
+      <w:r>
+        <w:rPr>
+          <w:rFonts w:eastAsiaTheme="minorEastAsia"/>
+          <w:bCs/>
+        </w:rPr>
+        <w:t xml:space="preserve"> </w:t>
+      </w:r>
+      <w:r>
+        <w:rPr>
+          <w:noProof/>
+        </w:rPr>
+        <w:drawing>
+          <wp:inline distT="0" distB="0" distL="0" distR="0" wp14:anchorId="1F1A33CA" wp14:editId="120C18CE">
+            <wp:extent cx="1683750" cy="1838325"/>
+            <wp:effectExtent l="0" t="0" r="0" b="0"/>
+            <wp:docPr id="42" name="Imagen 42"/>
+            <wp:cNvGraphicFramePr>
+              <a:graphicFrameLocks xmlns:a="http://schemas.openxmlformats.org/drawingml/2006/main" noChangeAspect="1"/>
+            </wp:cNvGraphicFramePr>
+            <a:graphic xmlns:a="http://schemas.openxmlformats.org/drawingml/2006/main">
+              <a:graphicData uri="http://schemas.openxmlformats.org/drawingml/2006/picture">
+                <pic:pic xmlns:pic="http://schemas.openxmlformats.org/drawingml/2006/picture">
+                  <pic:nvPicPr>
+                    <pic:cNvPr id="1" name=""/>
+                    <pic:cNvPicPr/>
+                  </pic:nvPicPr>
+                  <pic:blipFill>
+                    <a:blip r:embed="rId45"/>
+                    <a:stretch>
+                      <a:fillRect/>
+                    </a:stretch>
+                  </pic:blipFill>
+                  <pic:spPr>
+                    <a:xfrm>
+                      <a:off x="0" y="0"/>
+                      <a:ext cx="1696914" cy="1852697"/>
+                    </a:xfrm>
+                    <a:prstGeom prst="rect">
+                      <a:avLst/>
+                    </a:prstGeom>
+                  </pic:spPr>
+                </pic:pic>
+              </a:graphicData>
+            </a:graphic>
+          </wp:inline>
+        </w:drawing>
+      </w:r>
+      <w:r>
+        <w:rPr>
+          <w:rFonts w:eastAsiaTheme="minorEastAsia"/>
+          <w:bCs/>
+        </w:rPr>
+        <w:t xml:space="preserve"> </w:t>
+      </w:r>
+      <w:r>
+        <w:rPr>
+          <w:noProof/>
+        </w:rPr>
+        <w:drawing>
+          <wp:inline distT="0" distB="0" distL="0" distR="0" wp14:anchorId="53A1D8B2" wp14:editId="123A2E92">
+            <wp:extent cx="1689348" cy="1876425"/>
+            <wp:effectExtent l="0" t="0" r="6350" b="0"/>
+            <wp:docPr id="44" name="Imagen 44"/>
+            <wp:cNvGraphicFramePr>
+              <a:graphicFrameLocks xmlns:a="http://schemas.openxmlformats.org/drawingml/2006/main" noChangeAspect="1"/>
+            </wp:cNvGraphicFramePr>
+            <a:graphic xmlns:a="http://schemas.openxmlformats.org/drawingml/2006/main">
+              <a:graphicData uri="http://schemas.openxmlformats.org/drawingml/2006/picture">
+                <pic:pic xmlns:pic="http://schemas.openxmlformats.org/drawingml/2006/picture">
+                  <pic:nvPicPr>
+                    <pic:cNvPr id="1" name=""/>
+                    <pic:cNvPicPr/>
+                  </pic:nvPicPr>
+                  <pic:blipFill>
+                    <a:blip r:embed="rId46"/>
+                    <a:stretch>
+                      <a:fillRect/>
+                    </a:stretch>
+                  </pic:blipFill>
+                  <pic:spPr>
+                    <a:xfrm>
+                      <a:off x="0" y="0"/>
+                      <a:ext cx="1703881" cy="1892568"/>
+                    </a:xfrm>
+                    <a:prstGeom prst="rect">
+                      <a:avLst/>
+                    </a:prstGeom>
+                  </pic:spPr>
+                </pic:pic>
+              </a:graphicData>
+            </a:graphic>
+          </wp:inline>
+        </w:drawing>
+      </w:r>
+    </w:p>
+    <w:p>
+      <w:pPr>
+        <w:pStyle w:val="Prrafodelista"/>
+        <w:ind w:left="2160"/>
+        <w:jc w:val="center"/>
+        <w:rPr>
+          <w:rFonts w:eastAsiaTheme="minorEastAsia"/>
+          <w:bCs/>
+        </w:rPr>
+      </w:pPr>
+    </w:p>
+    <w:p>
+      <w:pPr>
+        <w:pStyle w:val="Prrafodelista"/>
+        <w:ind w:left="2160"/>
+        <w:jc w:val="center"/>
+        <w:rPr>
+          <w:rFonts w:eastAsiaTheme="minorEastAsia"/>
+          <w:bCs/>
+        </w:rPr>
+      </w:pPr>
+    </w:p>
+    <w:p>
+      <w:pPr>
+        <w:pStyle w:val="Prrafodelista"/>
+        <w:numPr>
+          <w:ilvl w:val="2"/>
+          <w:numId w:val="2"/>
+        </w:numPr>
+        <w:rPr>
+          <w:rFonts w:eastAsiaTheme="minorEastAsia"/>
+          <w:bCs/>
+        </w:rPr>
+      </w:pPr>
+      <w:r>
+        <w:rPr>
+          <w:rFonts w:eastAsiaTheme="minorEastAsia"/>
+          <w:bCs/>
+        </w:rPr>
+        <w:lastRenderedPageBreak/>
+        <w:t>Miniciclo 2:</w:t>
+      </w:r>
+    </w:p>
+    <w:p>
+      <w:pPr>
+        <w:pStyle w:val="Prrafodelista"/>
+        <w:ind w:left="2160"/>
+        <w:rPr>
+          <w:rFonts w:eastAsiaTheme="minorEastAsia"/>
+          <w:bCs/>
+        </w:rPr>
+      </w:pPr>
+    </w:p>
+    <w:p>
+      <w:pPr>
+        <w:pStyle w:val="Prrafodelista"/>
+        <w:ind w:left="2160"/>
+        <w:jc w:val="center"/>
+        <w:rPr>
+          <w:rFonts w:eastAsiaTheme="minorEastAsia"/>
+          <w:bCs/>
+        </w:rPr>
+      </w:pPr>
+      <w:r>
+        <w:rPr>
+          <w:noProof/>
+        </w:rPr>
+        <w:drawing>
+          <wp:inline distT="0" distB="0" distL="0" distR="0" wp14:anchorId="3F83A004" wp14:editId="38D6A3F7">
+            <wp:extent cx="1466850" cy="1643461"/>
+            <wp:effectExtent l="0" t="0" r="0" b="0"/>
+            <wp:docPr id="45" name="Imagen 45"/>
+            <wp:cNvGraphicFramePr>
+              <a:graphicFrameLocks xmlns:a="http://schemas.openxmlformats.org/drawingml/2006/main" noChangeAspect="1"/>
+            </wp:cNvGraphicFramePr>
+            <a:graphic xmlns:a="http://schemas.openxmlformats.org/drawingml/2006/main">
+              <a:graphicData uri="http://schemas.openxmlformats.org/drawingml/2006/picture">
+                <pic:pic xmlns:pic="http://schemas.openxmlformats.org/drawingml/2006/picture">
+                  <pic:nvPicPr>
+                    <pic:cNvPr id="1" name=""/>
+                    <pic:cNvPicPr/>
+                  </pic:nvPicPr>
+                  <pic:blipFill>
+                    <a:blip r:embed="rId47"/>
+                    <a:stretch>
+                      <a:fillRect/>
+                    </a:stretch>
+                  </pic:blipFill>
+                  <pic:spPr>
+                    <a:xfrm>
+                      <a:off x="0" y="0"/>
+                      <a:ext cx="1471232" cy="1648370"/>
+                    </a:xfrm>
+                    <a:prstGeom prst="rect">
+                      <a:avLst/>
+                    </a:prstGeom>
+                  </pic:spPr>
+                </pic:pic>
+              </a:graphicData>
+            </a:graphic>
+          </wp:inline>
+        </w:drawing>
+      </w:r>
+      <w:r>
+        <w:rPr>
+          <w:rFonts w:eastAsiaTheme="minorEastAsia"/>
+          <w:bCs/>
+        </w:rPr>
+        <w:t xml:space="preserve"> </w:t>
+      </w:r>
+      <w:r>
+        <w:rPr>
+          <w:noProof/>
+        </w:rPr>
+        <w:drawing>
+          <wp:inline distT="0" distB="0" distL="0" distR="0" wp14:anchorId="74D0133A" wp14:editId="6A140E5F">
+            <wp:extent cx="2066925" cy="1673225"/>
+            <wp:effectExtent l="0" t="0" r="9525" b="3175"/>
+            <wp:docPr id="46" name="Imagen 46"/>
+            <wp:cNvGraphicFramePr>
+              <a:graphicFrameLocks xmlns:a="http://schemas.openxmlformats.org/drawingml/2006/main" noChangeAspect="1"/>
+            </wp:cNvGraphicFramePr>
+            <a:graphic xmlns:a="http://schemas.openxmlformats.org/drawingml/2006/main">
+              <a:graphicData uri="http://schemas.openxmlformats.org/drawingml/2006/picture">
+                <pic:pic xmlns:pic="http://schemas.openxmlformats.org/drawingml/2006/picture">
+                  <pic:nvPicPr>
+                    <pic:cNvPr id="1" name=""/>
+                    <pic:cNvPicPr/>
+                  </pic:nvPicPr>
+                  <pic:blipFill>
+                    <a:blip r:embed="rId48"/>
+                    <a:stretch>
+                      <a:fillRect/>
+                    </a:stretch>
+                  </pic:blipFill>
+                  <pic:spPr>
+                    <a:xfrm>
+                      <a:off x="0" y="0"/>
+                      <a:ext cx="2078634" cy="1682704"/>
+                    </a:xfrm>
+                    <a:prstGeom prst="rect">
+                      <a:avLst/>
+                    </a:prstGeom>
+                  </pic:spPr>
+                </pic:pic>
+              </a:graphicData>
+            </a:graphic>
+          </wp:inline>
+        </w:drawing>
+      </w:r>
+    </w:p>
+    <w:p>
+      <w:pPr>
+        <w:pStyle w:val="Prrafodelista"/>
+        <w:ind w:left="2160"/>
+        <w:jc w:val="center"/>
+        <w:rPr>
+          <w:rFonts w:eastAsiaTheme="minorEastAsia"/>
+          <w:bCs/>
+        </w:rPr>
+      </w:pPr>
+      <w:r>
+        <w:rPr>
+          <w:noProof/>
+        </w:rPr>
+        <w:drawing>
+          <wp:inline distT="0" distB="0" distL="0" distR="0" wp14:anchorId="2A4DE72D" wp14:editId="2E2879AF">
+            <wp:extent cx="1457325" cy="1606424"/>
+            <wp:effectExtent l="0" t="0" r="0" b="0"/>
+            <wp:docPr id="47" name="Imagen 47"/>
+            <wp:cNvGraphicFramePr>
+              <a:graphicFrameLocks xmlns:a="http://schemas.openxmlformats.org/drawingml/2006/main" noChangeAspect="1"/>
+            </wp:cNvGraphicFramePr>
+            <a:graphic xmlns:a="http://schemas.openxmlformats.org/drawingml/2006/main">
+              <a:graphicData uri="http://schemas.openxmlformats.org/drawingml/2006/picture">
+                <pic:pic xmlns:pic="http://schemas.openxmlformats.org/drawingml/2006/picture">
+                  <pic:nvPicPr>
+                    <pic:cNvPr id="1" name=""/>
+                    <pic:cNvPicPr/>
+                  </pic:nvPicPr>
+                  <pic:blipFill>
+                    <a:blip r:embed="rId49"/>
+                    <a:stretch>
+                      <a:fillRect/>
+                    </a:stretch>
+                  </pic:blipFill>
+                  <pic:spPr>
+                    <a:xfrm>
+                      <a:off x="0" y="0"/>
+                      <a:ext cx="1465148" cy="1615048"/>
+                    </a:xfrm>
+                    <a:prstGeom prst="rect">
+                      <a:avLst/>
+                    </a:prstGeom>
+                  </pic:spPr>
+                </pic:pic>
+              </a:graphicData>
+            </a:graphic>
+          </wp:inline>
+        </w:drawing>
+      </w:r>
+      <w:r>
+        <w:rPr>
+          <w:rFonts w:eastAsiaTheme="minorEastAsia"/>
+          <w:bCs/>
+        </w:rPr>
+        <w:t xml:space="preserve"> </w:t>
+      </w:r>
+      <w:r>
+        <w:rPr>
+          <w:noProof/>
+        </w:rPr>
+        <w:drawing>
+          <wp:inline distT="0" distB="0" distL="0" distR="0" wp14:anchorId="6CEEC3FC" wp14:editId="244B2FC3">
+            <wp:extent cx="2000250" cy="1621306"/>
+            <wp:effectExtent l="0" t="0" r="0" b="0"/>
+            <wp:docPr id="48" name="Imagen 48"/>
+            <wp:cNvGraphicFramePr>
+              <a:graphicFrameLocks xmlns:a="http://schemas.openxmlformats.org/drawingml/2006/main" noChangeAspect="1"/>
+            </wp:cNvGraphicFramePr>
+            <a:graphic xmlns:a="http://schemas.openxmlformats.org/drawingml/2006/main">
+              <a:graphicData uri="http://schemas.openxmlformats.org/drawingml/2006/picture">
+                <pic:pic xmlns:pic="http://schemas.openxmlformats.org/drawingml/2006/picture">
+                  <pic:nvPicPr>
+                    <pic:cNvPr id="1" name=""/>
+                    <pic:cNvPicPr/>
+                  </pic:nvPicPr>
+                  <pic:blipFill>
+                    <a:blip r:embed="rId50"/>
+                    <a:stretch>
+                      <a:fillRect/>
+                    </a:stretch>
+                  </pic:blipFill>
+                  <pic:spPr>
+                    <a:xfrm>
+                      <a:off x="0" y="0"/>
+                      <a:ext cx="2008216" cy="1627763"/>
+                    </a:xfrm>
+                    <a:prstGeom prst="rect">
+                      <a:avLst/>
+                    </a:prstGeom>
+                  </pic:spPr>
+                </pic:pic>
+              </a:graphicData>
+            </a:graphic>
+          </wp:inline>
+        </w:drawing>
+      </w:r>
+    </w:p>
+    <w:p>
+      <w:pPr>
+        <w:pStyle w:val="Prrafodelista"/>
+        <w:ind w:left="2160"/>
+        <w:jc w:val="center"/>
+        <w:rPr>
+          <w:rFonts w:eastAsiaTheme="minorEastAsia"/>
+          <w:bCs/>
+        </w:rPr>
+      </w:pPr>
+      <w:r>
+        <w:rPr>
+          <w:noProof/>
+        </w:rPr>
+        <w:drawing>
+          <wp:inline distT="0" distB="0" distL="0" distR="0" wp14:anchorId="288F28FB" wp14:editId="769E5304">
+            <wp:extent cx="1514475" cy="1675482"/>
+            <wp:effectExtent l="0" t="0" r="0" b="1270"/>
+            <wp:docPr id="49" name="Imagen 49"/>
+            <wp:cNvGraphicFramePr>
+              <a:graphicFrameLocks xmlns:a="http://schemas.openxmlformats.org/drawingml/2006/main" noChangeAspect="1"/>
+            </wp:cNvGraphicFramePr>
+            <a:graphic xmlns:a="http://schemas.openxmlformats.org/drawingml/2006/main">
+              <a:graphicData uri="http://schemas.openxmlformats.org/drawingml/2006/picture">
+                <pic:pic xmlns:pic="http://schemas.openxmlformats.org/drawingml/2006/picture">
+                  <pic:nvPicPr>
+                    <pic:cNvPr id="1" name=""/>
+                    <pic:cNvPicPr/>
+                  </pic:nvPicPr>
+                  <pic:blipFill>
+                    <a:blip r:embed="rId51"/>
+                    <a:stretch>
+                      <a:fillRect/>
+                    </a:stretch>
+                  </pic:blipFill>
+                  <pic:spPr>
+                    <a:xfrm>
+                      <a:off x="0" y="0"/>
+                      <a:ext cx="1524171" cy="1686208"/>
+                    </a:xfrm>
+                    <a:prstGeom prst="rect">
+                      <a:avLst/>
+                    </a:prstGeom>
+                  </pic:spPr>
+                </pic:pic>
+              </a:graphicData>
+            </a:graphic>
+          </wp:inline>
+        </w:drawing>
+      </w:r>
+      <w:r>
+        <w:rPr>
+          <w:rFonts w:eastAsiaTheme="minorEastAsia"/>
+          <w:bCs/>
+        </w:rPr>
+        <w:t xml:space="preserve"> </w:t>
+      </w:r>
+      <w:r>
+        <w:rPr>
+          <w:noProof/>
+        </w:rPr>
+        <w:drawing>
+          <wp:inline distT="0" distB="0" distL="0" distR="0" wp14:anchorId="3E8745B8" wp14:editId="4E3840B7">
+            <wp:extent cx="2085975" cy="1689840"/>
+            <wp:effectExtent l="0" t="0" r="0" b="5715"/>
+            <wp:docPr id="50" name="Imagen 50"/>
+            <wp:cNvGraphicFramePr>
+              <a:graphicFrameLocks xmlns:a="http://schemas.openxmlformats.org/drawingml/2006/main" noChangeAspect="1"/>
+            </wp:cNvGraphicFramePr>
+            <a:graphic xmlns:a="http://schemas.openxmlformats.org/drawingml/2006/main">
+              <a:graphicData uri="http://schemas.openxmlformats.org/drawingml/2006/picture">
+                <pic:pic xmlns:pic="http://schemas.openxmlformats.org/drawingml/2006/picture">
+                  <pic:nvPicPr>
+                    <pic:cNvPr id="1" name=""/>
+                    <pic:cNvPicPr/>
+                  </pic:nvPicPr>
+                  <pic:blipFill>
+                    <a:blip r:embed="rId52"/>
+                    <a:stretch>
+                      <a:fillRect/>
+                    </a:stretch>
+                  </pic:blipFill>
+                  <pic:spPr>
+                    <a:xfrm>
+                      <a:off x="0" y="0"/>
+                      <a:ext cx="2099677" cy="1700940"/>
+                    </a:xfrm>
+                    <a:prstGeom prst="rect">
+                      <a:avLst/>
+                    </a:prstGeom>
+                  </pic:spPr>
+                </pic:pic>
+              </a:graphicData>
+            </a:graphic>
+          </wp:inline>
+        </w:drawing>
+      </w:r>
+    </w:p>
+    <w:p>
+      <w:pPr>
+        <w:pStyle w:val="Prrafodelista"/>
+        <w:ind w:left="2160"/>
+        <w:jc w:val="center"/>
+        <w:rPr>
+          <w:rFonts w:eastAsiaTheme="minorEastAsia"/>
+          <w:bCs/>
+        </w:rPr>
+      </w:pPr>
+    </w:p>
+    <w:p>
+      <w:pPr>
+        <w:pStyle w:val="Prrafodelista"/>
+        <w:numPr>
+          <w:ilvl w:val="2"/>
+          <w:numId w:val="2"/>
+        </w:numPr>
+        <w:rPr>
+          <w:rFonts w:eastAsiaTheme="minorEastAsia"/>
+          <w:bCs/>
+        </w:rPr>
+      </w:pPr>
+      <w:r>
+        <w:rPr>
+          <w:rFonts w:eastAsiaTheme="minorEastAsia"/>
+          <w:bCs/>
+        </w:rPr>
+        <w:t>Miniciclo 3:</w:t>
+      </w:r>
+    </w:p>
+    <w:p>
+      <w:pPr>
+        <w:pStyle w:val="Prrafodelista"/>
+        <w:ind w:left="2160"/>
+        <w:rPr>
+          <w:rFonts w:eastAsiaTheme="minorEastAsia"/>
+          <w:bCs/>
+        </w:rPr>
+      </w:pPr>
+    </w:p>
+    <w:p>
+      <w:pPr>
+        <w:pStyle w:val="Prrafodelista"/>
+        <w:ind w:left="2160"/>
+        <w:jc w:val="center"/>
+        <w:rPr>
+          <w:rFonts w:eastAsiaTheme="minorEastAsia"/>
+          <w:bCs/>
+        </w:rPr>
+      </w:pPr>
+      <w:r>
+        <w:rPr>
+          <w:noProof/>
+        </w:rPr>
+        <w:drawing>
+          <wp:inline distT="0" distB="0" distL="0" distR="0" wp14:anchorId="1F2C1CCA" wp14:editId="61777E17">
+            <wp:extent cx="2181225" cy="1750112"/>
+            <wp:effectExtent l="0" t="0" r="0" b="2540"/>
+            <wp:docPr id="51" name="Imagen 51"/>
+            <wp:cNvGraphicFramePr>
+              <a:graphicFrameLocks xmlns:a="http://schemas.openxmlformats.org/drawingml/2006/main" noChangeAspect="1"/>
+            </wp:cNvGraphicFramePr>
+            <a:graphic xmlns:a="http://schemas.openxmlformats.org/drawingml/2006/main">
+              <a:graphicData uri="http://schemas.openxmlformats.org/drawingml/2006/picture">
+                <pic:pic xmlns:pic="http://schemas.openxmlformats.org/drawingml/2006/picture">
+                  <pic:nvPicPr>
+                    <pic:cNvPr id="1" name=""/>
+                    <pic:cNvPicPr/>
+                  </pic:nvPicPr>
+                  <pic:blipFill>
+                    <a:blip r:embed="rId53"/>
+                    <a:stretch>
+                      <a:fillRect/>
+                    </a:stretch>
+                  </pic:blipFill>
+                  <pic:spPr>
+                    <a:xfrm>
+                      <a:off x="0" y="0"/>
+                      <a:ext cx="2190317" cy="1757407"/>
+                    </a:xfrm>
+                    <a:prstGeom prst="rect">
+                      <a:avLst/>
+                    </a:prstGeom>
+                  </pic:spPr>
+                </pic:pic>
+              </a:graphicData>
+            </a:graphic>
+          </wp:inline>
+        </w:drawing>
+      </w:r>
+      <w:r>
+        <w:rPr>
+          <w:rFonts w:eastAsiaTheme="minorEastAsia"/>
+          <w:bCs/>
+        </w:rPr>
+        <w:t xml:space="preserve"> </w:t>
+      </w:r>
+    </w:p>
+    <w:p>
+      <w:pPr>
+        <w:pStyle w:val="Prrafodelista"/>
+        <w:ind w:left="2160"/>
+        <w:jc w:val="center"/>
+        <w:rPr>
+          <w:rFonts w:eastAsiaTheme="minorEastAsia"/>
+          <w:bCs/>
+        </w:rPr>
+      </w:pPr>
+      <w:r>
+        <w:rPr>
+          <w:noProof/>
+        </w:rPr>
+        <w:lastRenderedPageBreak/>
+        <w:drawing>
+          <wp:inline distT="0" distB="0" distL="0" distR="0" wp14:anchorId="6B0679F3" wp14:editId="235E77D7">
+            <wp:extent cx="2019300" cy="1239841"/>
+            <wp:effectExtent l="0" t="0" r="0" b="0"/>
+            <wp:docPr id="53" name="Imagen 53"/>
+            <wp:cNvGraphicFramePr>
+              <a:graphicFrameLocks xmlns:a="http://schemas.openxmlformats.org/drawingml/2006/main" noChangeAspect="1"/>
+            </wp:cNvGraphicFramePr>
+            <a:graphic xmlns:a="http://schemas.openxmlformats.org/drawingml/2006/main">
+              <a:graphicData uri="http://schemas.openxmlformats.org/drawingml/2006/picture">
+                <pic:pic xmlns:pic="http://schemas.openxmlformats.org/drawingml/2006/picture">
+                  <pic:nvPicPr>
+                    <pic:cNvPr id="1" name=""/>
+                    <pic:cNvPicPr/>
+                  </pic:nvPicPr>
+                  <pic:blipFill>
+                    <a:blip r:embed="rId54"/>
+                    <a:stretch>
+                      <a:fillRect/>
+                    </a:stretch>
+                  </pic:blipFill>
+                  <pic:spPr>
+                    <a:xfrm>
+                      <a:off x="0" y="0"/>
+                      <a:ext cx="2029062" cy="1245835"/>
+                    </a:xfrm>
+                    <a:prstGeom prst="rect">
+                      <a:avLst/>
+                    </a:prstGeom>
+                  </pic:spPr>
+                </pic:pic>
+              </a:graphicData>
+            </a:graphic>
+          </wp:inline>
+        </w:drawing>
+      </w:r>
+      <w:r>
+        <w:rPr>
+          <w:noProof/>
+        </w:rPr>
+        <w:drawing>
+          <wp:inline distT="0" distB="0" distL="0" distR="0" wp14:anchorId="499E43F9" wp14:editId="4B5F2152">
+            <wp:extent cx="2387400" cy="1171575"/>
+            <wp:effectExtent l="0" t="0" r="0" b="0"/>
+            <wp:docPr id="52" name="Imagen 52"/>
+            <wp:cNvGraphicFramePr>
+              <a:graphicFrameLocks xmlns:a="http://schemas.openxmlformats.org/drawingml/2006/main" noChangeAspect="1"/>
+            </wp:cNvGraphicFramePr>
+            <a:graphic xmlns:a="http://schemas.openxmlformats.org/drawingml/2006/main">
+              <a:graphicData uri="http://schemas.openxmlformats.org/drawingml/2006/picture">
+                <pic:pic xmlns:pic="http://schemas.openxmlformats.org/drawingml/2006/picture">
+                  <pic:nvPicPr>
+                    <pic:cNvPr id="1" name=""/>
+                    <pic:cNvPicPr/>
+                  </pic:nvPicPr>
+                  <pic:blipFill>
+                    <a:blip r:embed="rId55"/>
+                    <a:stretch>
+                      <a:fillRect/>
+                    </a:stretch>
+                  </pic:blipFill>
+                  <pic:spPr>
+                    <a:xfrm>
+                      <a:off x="0" y="0"/>
+                      <a:ext cx="2426371" cy="1190699"/>
+                    </a:xfrm>
+                    <a:prstGeom prst="rect">
+                      <a:avLst/>
+                    </a:prstGeom>
+                  </pic:spPr>
+                </pic:pic>
+              </a:graphicData>
+            </a:graphic>
+          </wp:inline>
+        </w:drawing>
+      </w:r>
+    </w:p>
+    <w:p>
+      <w:pPr>
+        <w:pStyle w:val="Prrafodelista"/>
+        <w:ind w:left="2160"/>
+        <w:jc w:val="center"/>
+        <w:rPr>
+          <w:rFonts w:eastAsiaTheme="minorEastAsia"/>
+          <w:bCs/>
+        </w:rPr>
+      </w:pPr>
+    </w:p>
+    <w:p>
+      <w:pPr>
+        <w:pStyle w:val="Prrafodelista"/>
+        <w:ind w:left="2160"/>
+        <w:jc w:val="center"/>
+        <w:rPr>
+          <w:rFonts w:eastAsiaTheme="minorEastAsia"/>
+          <w:bCs/>
+        </w:rPr>
+      </w:pPr>
+      <w:r>
+        <w:rPr>
+          <w:noProof/>
+        </w:rPr>
+        <w:drawing>
+          <wp:inline distT="0" distB="0" distL="0" distR="0" wp14:anchorId="2A3416FF" wp14:editId="5887E325">
+            <wp:extent cx="2219325" cy="1153160"/>
+            <wp:effectExtent l="0" t="0" r="9525" b="8890"/>
+            <wp:docPr id="54" name="Imagen 54"/>
+            <wp:cNvGraphicFramePr>
+              <a:graphicFrameLocks xmlns:a="http://schemas.openxmlformats.org/drawingml/2006/main" noChangeAspect="1"/>
+            </wp:cNvGraphicFramePr>
+            <a:graphic xmlns:a="http://schemas.openxmlformats.org/drawingml/2006/main">
+              <a:graphicData uri="http://schemas.openxmlformats.org/drawingml/2006/picture">
+                <pic:pic xmlns:pic="http://schemas.openxmlformats.org/drawingml/2006/picture">
+                  <pic:nvPicPr>
+                    <pic:cNvPr id="1" name=""/>
+                    <pic:cNvPicPr/>
+                  </pic:nvPicPr>
+                  <pic:blipFill>
+                    <a:blip r:embed="rId56"/>
+                    <a:stretch>
+                      <a:fillRect/>
+                    </a:stretch>
+                  </pic:blipFill>
+                  <pic:spPr>
+                    <a:xfrm>
+                      <a:off x="0" y="0"/>
+                      <a:ext cx="2234263" cy="1160922"/>
+                    </a:xfrm>
+                    <a:prstGeom prst="rect">
+                      <a:avLst/>
+                    </a:prstGeom>
+                  </pic:spPr>
+                </pic:pic>
+              </a:graphicData>
+            </a:graphic>
+          </wp:inline>
+        </w:drawing>
+      </w:r>
+      <w:r>
+        <w:rPr>
+          <w:rFonts w:eastAsiaTheme="minorEastAsia"/>
+          <w:bCs/>
+        </w:rPr>
+        <w:t xml:space="preserve"> </w:t>
+      </w:r>
+      <w:r>
+        <w:rPr>
+          <w:noProof/>
+        </w:rPr>
+        <w:drawing>
+          <wp:inline distT="0" distB="0" distL="0" distR="0" wp14:anchorId="3A9B6C28" wp14:editId="1B6B0EF5">
+            <wp:extent cx="2283566" cy="1152525"/>
+            <wp:effectExtent l="0" t="0" r="2540" b="0"/>
+            <wp:docPr id="55" name="Imagen 55"/>
+            <wp:cNvGraphicFramePr>
+              <a:graphicFrameLocks xmlns:a="http://schemas.openxmlformats.org/drawingml/2006/main" noChangeAspect="1"/>
+            </wp:cNvGraphicFramePr>
+            <a:graphic xmlns:a="http://schemas.openxmlformats.org/drawingml/2006/main">
+              <a:graphicData uri="http://schemas.openxmlformats.org/drawingml/2006/picture">
+                <pic:pic xmlns:pic="http://schemas.openxmlformats.org/drawingml/2006/picture">
+                  <pic:nvPicPr>
+                    <pic:cNvPr id="1" name=""/>
+                    <pic:cNvPicPr/>
+                  </pic:nvPicPr>
+                  <pic:blipFill>
+                    <a:blip r:embed="rId57"/>
+                    <a:stretch>
+                      <a:fillRect/>
+                    </a:stretch>
+                  </pic:blipFill>
+                  <pic:spPr>
+                    <a:xfrm>
+                      <a:off x="0" y="0"/>
+                      <a:ext cx="2315114" cy="1168448"/>
+                    </a:xfrm>
+                    <a:prstGeom prst="rect">
+                      <a:avLst/>
+                    </a:prstGeom>
+                  </pic:spPr>
+                </pic:pic>
+              </a:graphicData>
+            </a:graphic>
+          </wp:inline>
+        </w:drawing>
+      </w:r>
+    </w:p>
+    <w:p>
+      <w:pPr>
+        <w:pStyle w:val="Prrafodelista"/>
+        <w:ind w:left="2160"/>
+        <w:jc w:val="center"/>
+        <w:rPr>
+          <w:rFonts w:eastAsiaTheme="minorEastAsia"/>
+          <w:bCs/>
+        </w:rPr>
+      </w:pPr>
+    </w:p>
+    <w:p>
+      <w:pPr>
+        <w:pStyle w:val="Prrafodelista"/>
+        <w:numPr>
+          <w:ilvl w:val="1"/>
+          <w:numId w:val="2"/>
+        </w:numPr>
+        <w:rPr>
+          <w:rFonts w:eastAsiaTheme="minorEastAsia"/>
+          <w:bCs/>
+        </w:rPr>
+      </w:pPr>
+      <w:r>
+        <w:t>Indiquen las extensiones necesarias para reutilizar la clase SlotMachine. Explique</w:t>
+      </w:r>
+      <w:r>
+        <w:t>.</w:t>
+      </w:r>
+    </w:p>
+    <w:p>
+      <w:pPr>
+        <w:pStyle w:val="Prrafodelista"/>
+        <w:ind w:left="1440"/>
+        <w:rPr>
+          <w:rFonts w:eastAsiaTheme="minorEastAsia"/>
+          <w:bCs/>
+        </w:rPr>
+      </w:pPr>
+    </w:p>
+    <w:p>
+      <w:pPr>
+        <w:pStyle w:val="Prrafodelista"/>
+        <w:numPr>
+          <w:ilvl w:val="2"/>
+          <w:numId w:val="2"/>
+        </w:numPr>
+        <w:rPr>
+          <w:rFonts w:eastAsiaTheme="minorEastAsia"/>
+          <w:bCs/>
+        </w:rPr>
+      </w:pPr>
+      <w:r>
+        <w:rPr>
+          <w:rFonts w:eastAsiaTheme="minorEastAsia"/>
+          <w:bCs/>
+        </w:rPr>
+        <w:t>Básicamente SquareSlotMachine se compone de varias filas de SlotMachine, por lo que en lugar de usar una matriz de círculos se podría haber untilizado un ArrayList de SlotMachine. Sin embargo, se tendría que modificar la accesibilidad para que SquareSlotMachine tuviera mejor control sobre sus elementos.</w:t>
+      </w:r>
+    </w:p>
+    <w:p>
+      <w:pPr>
+        <w:pStyle w:val="Prrafodelista"/>
+        <w:numPr>
+          <w:ilvl w:val="2"/>
+          <w:numId w:val="2"/>
+        </w:numPr>
+        <w:rPr>
+          <w:rFonts w:eastAsiaTheme="minorEastAsia"/>
+          <w:bCs/>
+        </w:rPr>
+      </w:pPr>
+      <w:r>
+        <w:rPr>
+          <w:rFonts w:eastAsiaTheme="minorEastAsia"/>
+          <w:bCs/>
+        </w:rPr>
+        <w:t>Otra idea sería crear una clase general y extender SlotMachine de esta, aprovechando que SlotMahcine es solo un tragamonedas con dimensión 1*n y SquareSlotMachine de n*n.</w:t>
+      </w:r>
+    </w:p>
+    <w:p>
+      <w:pPr>
+        <w:pStyle w:val="Prrafodelista"/>
+        <w:ind w:left="2160"/>
+        <w:rPr>
+          <w:rFonts w:eastAsiaTheme="minorEastAsia"/>
+          <w:bCs/>
+        </w:rPr>
+      </w:pPr>
+    </w:p>
+    <w:p>
+      <w:pPr>
+        <w:pStyle w:val="Prrafodelista"/>
+        <w:numPr>
+          <w:ilvl w:val="1"/>
+          <w:numId w:val="2"/>
+        </w:numPr>
+        <w:rPr>
+          <w:rFonts w:eastAsiaTheme="minorEastAsia"/>
+          <w:bCs/>
+        </w:rPr>
+      </w:pPr>
+      <w:r>
+        <w:t>Propongan un nuevo método para enriquecer el juego.</w:t>
+      </w:r>
       <w:bookmarkStart w:id="0" w:name="_GoBack"/>
       <w:bookmarkEnd w:id="0"/>
     </w:p>

</xml_diff>